<commit_message>
Aggiunta parte su UI alla documentazione
</commit_message>
<xml_diff>
--- a/Documentation/Controllo Accessi laboratorio.docx
+++ b/Documentation/Controllo Accessi laboratorio.docx
@@ -292,38 +292,6 @@
     <w:p>
       <w:pPr>
         <w:pStyle w:val="Paragrafoelenco"/>
-      </w:pPr>
-      <w:r>
-        <w:t xml:space="preserve">Core </w:t>
-      </w:r>
-      <w:proofErr w:type="spellStart"/>
-      <w:r>
-        <w:t>Size</w:t>
-      </w:r>
-      <w:proofErr w:type="spellEnd"/>
-      <w:r>
-        <w:t>: 32bit</w:t>
-      </w:r>
-    </w:p>
-    <w:p>
-      <w:pPr>
-        <w:pStyle w:val="Paragrafoelenco"/>
-      </w:pPr>
-      <w:r>
-        <w:t xml:space="preserve">CPU </w:t>
-      </w:r>
-      <w:proofErr w:type="spellStart"/>
-      <w:r>
-        <w:t>Speed</w:t>
-      </w:r>
-      <w:proofErr w:type="spellEnd"/>
-      <w:r>
-        <w:t>: 168MHz</w:t>
-      </w:r>
-    </w:p>
-    <w:p>
-      <w:pPr>
-        <w:pStyle w:val="Paragrafoelenco"/>
         <w:rPr>
           <w:lang w:val="en-US"/>
         </w:rPr>
@@ -332,67 +300,56 @@
         <w:rPr>
           <w:lang w:val="en-US"/>
         </w:rPr>
+        <w:t>Core Size: 32bit</w:t>
+      </w:r>
+    </w:p>
+    <w:p>
+      <w:pPr>
+        <w:pStyle w:val="Paragrafoelenco"/>
+        <w:rPr>
+          <w:lang w:val="en-US"/>
+        </w:rPr>
+      </w:pPr>
+      <w:r>
+        <w:rPr>
+          <w:lang w:val="en-US"/>
+        </w:rPr>
+        <w:t>CPU Speed: 168MHz</w:t>
+      </w:r>
+    </w:p>
+    <w:p>
+      <w:pPr>
+        <w:pStyle w:val="Paragrafoelenco"/>
+        <w:rPr>
+          <w:lang w:val="en-US"/>
+        </w:rPr>
+      </w:pPr>
+      <w:r>
+        <w:rPr>
+          <w:lang w:val="en-US"/>
+        </w:rPr>
         <w:t>STM32 F 401 RET 6 / Microcontroller 168MHz, 32bit, CORTEX-M4</w:t>
       </w:r>
     </w:p>
     <w:p>
       <w:pPr>
         <w:pStyle w:val="Paragrafoelenco"/>
-        <w:rPr>
-          <w:lang w:val="en-US"/>
-        </w:rPr>
-      </w:pPr>
-      <w:r>
-        <w:rPr>
-          <w:lang w:val="en-US"/>
-        </w:rPr>
-        <w:t>Flash</w:t>
-      </w:r>
-      <w:r>
-        <w:rPr>
-          <w:lang w:val="en-US"/>
-        </w:rPr>
-        <w:t>: 512KB</w:t>
-      </w:r>
-    </w:p>
-    <w:p>
-      <w:pPr>
-        <w:pStyle w:val="Paragrafoelenco"/>
-        <w:rPr>
-          <w:lang w:val="en-US"/>
-        </w:rPr>
-      </w:pPr>
-      <w:r>
-        <w:rPr>
-          <w:lang w:val="en-US"/>
-        </w:rPr>
-        <w:t>RAM</w:t>
-      </w:r>
-      <w:r>
-        <w:rPr>
-          <w:lang w:val="en-US"/>
-        </w:rPr>
-        <w:t>:</w:t>
-      </w:r>
-      <w:r>
-        <w:rPr>
-          <w:lang w:val="en-US"/>
-        </w:rPr>
-        <w:t xml:space="preserve"> 9</w:t>
-      </w:r>
-      <w:r>
-        <w:rPr>
-          <w:lang w:val="en-US"/>
-        </w:rPr>
-        <w:t>6KB</w:t>
-      </w:r>
-    </w:p>
-    <w:p>
-      <w:pPr>
-        <w:pStyle w:val="Paragrafoelenco"/>
-        <w:rPr>
-          <w:lang w:val="en-US"/>
-        </w:rPr>
+      </w:pPr>
+      <w:r>
+        <w:t>Flash: 512KB</w:t>
+      </w:r>
+    </w:p>
+    <w:p>
+      <w:pPr>
+        <w:pStyle w:val="Paragrafoelenco"/>
+      </w:pPr>
+      <w:r>
+        <w:t>RAM: 96KB</w:t>
+      </w:r>
+    </w:p>
+    <w:p>
+      <w:pPr>
+        <w:pStyle w:val="Paragrafoelenco"/>
       </w:pPr>
     </w:p>
     <w:p>
@@ -1315,8 +1272,6 @@
       <w:r>
         <w:t>*</w:t>
       </w:r>
-      <w:bookmarkStart w:id="0" w:name="_GoBack"/>
-      <w:bookmarkEnd w:id="0"/>
     </w:p>
     <w:p>
       <w:pPr>
@@ -1994,6 +1949,203 @@
       <w:r>
         <w:t>Interfaccia utente e tracciamento dei dati</w:t>
       </w:r>
+    </w:p>
+    <w:p>
+      <w:pPr>
+        <w:pStyle w:val="Paragrafoelenco"/>
+      </w:pPr>
+      <w:r>
+        <w:t xml:space="preserve">L’interfaccia è stata sviluppata in formato html in modo da poterla inserire all’interno dell’SD Card dello </w:t>
+      </w:r>
+      <w:proofErr w:type="spellStart"/>
+      <w:r>
+        <w:t>shield</w:t>
+      </w:r>
+      <w:proofErr w:type="spellEnd"/>
+      <w:r>
+        <w:t xml:space="preserve"> IDW. Questo infatti svolge un ulteriore funzione, ovvero quella di web server. Nonostante il supporto integrato di micro-</w:t>
+      </w:r>
+      <w:proofErr w:type="spellStart"/>
+      <w:r>
+        <w:t>python</w:t>
+      </w:r>
+      <w:proofErr w:type="spellEnd"/>
+      <w:r>
+        <w:t xml:space="preserve"> si è scelto di non utilizzare nessuno script lato server per non appesantire il microprocessore dello </w:t>
+      </w:r>
+      <w:proofErr w:type="spellStart"/>
+      <w:r>
+        <w:t>shield</w:t>
+      </w:r>
+      <w:proofErr w:type="spellEnd"/>
+      <w:r>
+        <w:t>.</w:t>
+      </w:r>
+    </w:p>
+    <w:p>
+      <w:pPr>
+        <w:pStyle w:val="Paragrafoelenco"/>
+      </w:pPr>
+      <w:r>
+        <w:t xml:space="preserve">Al fine di consentire di eseguire </w:t>
+      </w:r>
+      <w:proofErr w:type="spellStart"/>
+      <w:r>
+        <w:t>query</w:t>
+      </w:r>
+      <w:proofErr w:type="spellEnd"/>
+      <w:r>
+        <w:t xml:space="preserve"> sui dati si è scelto di implementare un mini database basato su file JSON.</w:t>
+      </w:r>
+    </w:p>
+    <w:p>
+      <w:pPr>
+        <w:pStyle w:val="Paragrafoelenco"/>
+      </w:pPr>
+      <w:r>
+        <w:t>La struttura dell’applicativo è la seguente.</w:t>
+      </w:r>
+    </w:p>
+    <w:p>
+      <w:pPr>
+        <w:pStyle w:val="Paragrafoelenco"/>
+      </w:pPr>
+    </w:p>
+    <w:p>
+      <w:pPr>
+        <w:pStyle w:val="Paragrafoelenco"/>
+      </w:pPr>
+      <w:r>
+        <w:pict>
+          <v:shape id="_x0000_i1027" type="#_x0000_t75" style="width:482.1pt;height:177.2pt">
+            <v:imagedata r:id="rId11" o:title="Untitled Diagram(3)"/>
+          </v:shape>
+        </w:pict>
+      </w:r>
+    </w:p>
+    <w:p>
+      <w:pPr>
+        <w:pStyle w:val="Paragrafoelenco"/>
+      </w:pPr>
+    </w:p>
+    <w:p>
+      <w:pPr>
+        <w:pStyle w:val="Paragrafoelenco"/>
+      </w:pPr>
+    </w:p>
+    <w:p>
+      <w:pPr>
+        <w:pStyle w:val="Paragrafoelenco"/>
+      </w:pPr>
+      <w:r>
+        <w:lastRenderedPageBreak/>
+        <w:t xml:space="preserve">Inizialmente all’interno della UI viene richiesto di selezionare un intervallo di tempo che ha come limite superiore il giorno e l’ora corrente. Successivamente viene analizzato il file degli indici ed effettuata una prima </w:t>
+      </w:r>
+      <w:proofErr w:type="spellStart"/>
+      <w:r>
+        <w:t>query</w:t>
+      </w:r>
+      <w:proofErr w:type="spellEnd"/>
+      <w:r>
+        <w:t xml:space="preserve"> di selezione sul nome dei file. </w:t>
+      </w:r>
+    </w:p>
+    <w:p>
+      <w:pPr>
+        <w:pStyle w:val="Paragrafoelenco"/>
+      </w:pPr>
+      <w:r>
+        <w:t xml:space="preserve">Dato un intervallo chiuso [A,B] vengono tenuti in considerazione tutti i file il cui nome, ovvero </w:t>
+      </w:r>
+      <w:proofErr w:type="spellStart"/>
+      <w:r>
+        <w:t>timestamp</w:t>
+      </w:r>
+      <w:proofErr w:type="spellEnd"/>
+      <w:r>
+        <w:t>, è incluso nell’intervallo più il primo file disponibile antecedente all’intervallo prescritto.</w:t>
+      </w:r>
+    </w:p>
+    <w:p>
+      <w:pPr>
+        <w:pStyle w:val="Paragrafoelenco"/>
+      </w:pPr>
+      <w:r>
+        <w:t xml:space="preserve">Tutti i file JSON hanno come dimensione 1 KB, il che vuol dire circa 40 coppie </w:t>
+      </w:r>
+      <w:proofErr w:type="spellStart"/>
+      <w:r>
+        <w:t>timestamp</w:t>
+      </w:r>
+      <w:proofErr w:type="spellEnd"/>
+      <w:r>
+        <w:t>-numero di persone.</w:t>
+      </w:r>
+      <w:r>
+        <w:t xml:space="preserve"> Questa scelta è stata fatta per alleggerire le </w:t>
+      </w:r>
+      <w:proofErr w:type="spellStart"/>
+      <w:r>
+        <w:t>query</w:t>
+      </w:r>
+      <w:proofErr w:type="spellEnd"/>
+      <w:r>
+        <w:t xml:space="preserve"> e filtrare quindi molti dati semplicemente dal nome del file stesso.</w:t>
+      </w:r>
+    </w:p>
+    <w:p>
+      <w:pPr>
+        <w:pStyle w:val="Paragrafoelenco"/>
+      </w:pPr>
+      <w:r>
+        <w:t>La seconda selezione dei dati consiste nell’apertura di tutti i file prima selezionati</w:t>
+      </w:r>
+      <w:r>
+        <w:t xml:space="preserve"> ed a seguire l’eliminazione di tutti i dati al di fuori dell’intervallo.</w:t>
+      </w:r>
+    </w:p>
+    <w:p>
+      <w:pPr>
+        <w:pStyle w:val="Paragrafoelenco"/>
+      </w:pPr>
+      <w:r>
+        <w:t xml:space="preserve">L’intervallo viene poi diviso in N (variabile a seconda delle preferenze) </w:t>
+      </w:r>
+      <w:proofErr w:type="spellStart"/>
+      <w:r>
+        <w:t>sottointervalli</w:t>
+      </w:r>
+      <w:proofErr w:type="spellEnd"/>
+      <w:r>
+        <w:t xml:space="preserve"> e vengono calcolate le medie pesate per ognuno di essi. Esattamente a metà di ogni </w:t>
+      </w:r>
+      <w:proofErr w:type="spellStart"/>
+      <w:r>
+        <w:t>sottointervallo</w:t>
+      </w:r>
+      <w:proofErr w:type="spellEnd"/>
+      <w:r>
+        <w:t xml:space="preserve"> di tempo viene disegnato il dato medio relativo alle persone presenti all’interno della stanza.</w:t>
+      </w:r>
+    </w:p>
+    <w:p>
+      <w:pPr>
+        <w:pStyle w:val="Paragrafoelenco"/>
+      </w:pPr>
+      <w:r>
+        <w:t>Per il plot dei dati è stata utilizzata la libreria Chart JS ed è sc</w:t>
+      </w:r>
+      <w:r>
+        <w:t>egliendo</w:t>
+      </w:r>
+      <w:r>
+        <w:t xml:space="preserve"> la visualizzazione ad istogramma verticale.</w:t>
+      </w:r>
+      <w:r>
+        <w:t xml:space="preserve"> Le letture dei file vengono effettuate utilizzando JQuery.</w:t>
+      </w:r>
+      <w:bookmarkStart w:id="0" w:name="_GoBack"/>
+      <w:bookmarkEnd w:id="0"/>
     </w:p>
     <w:p>
       <w:pPr>

</xml_diff>